<commit_message>
lab report 1 rewrite
</commit_message>
<xml_diff>
--- a/PS-250/Stark_Lab1Report .docx
+++ b/PS-250/Stark_Lab1Report .docx
@@ -50,6 +50,85 @@
         </w:rPr>
         <w:t>Cameron Stark</w:t>
       </w:r>
+    </w:p>
+    <w:p>
+      <w:pPr>
+        <w:spacing w:after="0"/>
+        <w:jc w:val="center"/>
+        <w:rPr>
+          <w:rFonts w:ascii="Roboto Light" w:hAnsi="Roboto Light" w:cs="Arial"/>
+          <w:sz w:val="24"/>
+        </w:rPr>
+      </w:pPr>
+      <w:r>
+        <w:rPr>
+          <w:rFonts w:ascii="Roboto Light" w:hAnsi="Roboto Light" w:cs="Arial"/>
+          <w:sz w:val="24"/>
+        </w:rPr>
+        <w:t xml:space="preserve">Barbara De </w:t>
+      </w:r>
+      <w:proofErr w:type="spellStart"/>
+      <w:r>
+        <w:rPr>
+          <w:rFonts w:ascii="Roboto Light" w:hAnsi="Roboto Light" w:cs="Arial"/>
+          <w:sz w:val="24"/>
+        </w:rPr>
+        <w:t>Figueiredo</w:t>
+      </w:r>
+      <w:proofErr w:type="spellEnd"/>
+    </w:p>
+    <w:p>
+      <w:pPr>
+        <w:spacing w:after="0"/>
+        <w:jc w:val="center"/>
+        <w:rPr>
+          <w:rFonts w:ascii="Roboto Light" w:hAnsi="Roboto Light" w:cs="Arial"/>
+          <w:sz w:val="24"/>
+        </w:rPr>
+      </w:pPr>
+      <w:r>
+        <w:rPr>
+          <w:rFonts w:ascii="Roboto Light" w:hAnsi="Roboto Light" w:cs="Arial"/>
+          <w:sz w:val="24"/>
+        </w:rPr>
+        <w:t xml:space="preserve">Cristian D. </w:t>
+      </w:r>
+      <w:proofErr w:type="spellStart"/>
+      <w:r>
+        <w:rPr>
+          <w:rFonts w:ascii="Roboto Light" w:hAnsi="Roboto Light" w:cs="Arial"/>
+          <w:sz w:val="24"/>
+        </w:rPr>
+        <w:t>Abades</w:t>
+      </w:r>
+      <w:proofErr w:type="spellEnd"/>
+    </w:p>
+    <w:p>
+      <w:pPr>
+        <w:spacing w:after="0"/>
+        <w:jc w:val="center"/>
+        <w:rPr>
+          <w:rFonts w:ascii="Roboto Light" w:hAnsi="Roboto Light" w:cs="Arial"/>
+          <w:sz w:val="24"/>
+        </w:rPr>
+      </w:pPr>
+      <w:r>
+        <w:rPr>
+          <w:rFonts w:ascii="Roboto Light" w:hAnsi="Roboto Light" w:cs="Arial"/>
+          <w:sz w:val="24"/>
+        </w:rPr>
+        <w:t>Zachary Chuang</w:t>
+      </w:r>
+    </w:p>
+    <w:p>
+      <w:pPr>
+        <w:spacing w:after="0"/>
+        <w:jc w:val="center"/>
+        <w:rPr>
+          <w:rFonts w:ascii="Roboto Light" w:hAnsi="Roboto Light" w:cs="Arial"/>
+          <w:sz w:val="24"/>
+        </w:rPr>
+      </w:pPr>
     </w:p>
     <w:p>
       <w:pPr>
@@ -508,6 +587,8 @@
           <w:docGrid w:linePitch="360"/>
         </w:sectPr>
       </w:pPr>
+      <w:bookmarkStart w:id="0" w:name="_GoBack"/>
+      <w:bookmarkEnd w:id="0"/>
     </w:p>
     <w:p>
       <w:pPr>
@@ -525,7 +606,6 @@
           <w:b/>
           <w:sz w:val="28"/>
         </w:rPr>
-        <w:lastRenderedPageBreak/>
         <w:t>Section I:</w:t>
       </w:r>
       <w:r>
@@ -1130,15 +1210,7 @@
           <w:rFonts w:ascii="Roboto Light" w:eastAsiaTheme="minorEastAsia" w:hAnsi="Roboto Light" w:cs="Arial"/>
           <w:sz w:val="24"/>
         </w:rPr>
-        <w:t xml:space="preserve">To obtain the velocity by this method, we need to know some constants such as the vertical height (y) of the ball will fall which will be measured from the floor to the platform it is being launched from, and the value we will be measuring will be the horizontal distance the ball will </w:t>
-      </w:r>
-      <w:r>
-        <w:rPr>
-          <w:rFonts w:ascii="Roboto Light" w:eastAsiaTheme="minorEastAsia" w:hAnsi="Roboto Light" w:cs="Arial"/>
-          <w:sz w:val="24"/>
-        </w:rPr>
-        <w:lastRenderedPageBreak/>
-        <w:t>travel which is (x)</w:t>
+        <w:t>To obtain the velocity by this method, we need to know some constants such as the vertical height (y) of the ball will fall which will be measured from the floor to the platform it is being launched from, and the value we will be measuring will be the horizontal distance the ball will travel which is (x)</w:t>
       </w:r>
       <w:r>
         <w:rPr>
@@ -3061,7 +3133,15 @@
           <w:rFonts w:ascii="Roboto Light" w:hAnsi="Roboto Light" w:cs="Arial"/>
           <w:sz w:val="24"/>
         </w:rPr>
-        <w:t>The above calculations are of the 5 changes in height of the five trials. Next steps were to find the standard deviation of the changes and then add that to the average change in height</w:t>
+        <w:t xml:space="preserve">The above calculations are of the 5 changes in height of the five trials. Next </w:t>
+      </w:r>
+      <w:r>
+        <w:rPr>
+          <w:rFonts w:ascii="Roboto Light" w:hAnsi="Roboto Light" w:cs="Arial"/>
+          <w:sz w:val="24"/>
+        </w:rPr>
+        <w:lastRenderedPageBreak/>
+        <w:t>steps were to find the standard deviation of the changes and then add that to the average change in height</w:t>
       </w:r>
     </w:p>
     <w:p>
@@ -4137,14 +4217,7 @@
                           <w:rFonts w:ascii="Cambria Math" w:hAnsi="Cambria Math" w:cs="Arial"/>
                           <w:sz w:val="24"/>
                         </w:rPr>
-                        <m:t>2</m:t>
-                      </m:r>
-                      <m:r>
-                        <w:rPr>
-                          <w:rFonts w:ascii="Cambria Math" w:hAnsi="Cambria Math" w:cs="Arial"/>
-                          <w:sz w:val="24"/>
-                        </w:rPr>
-                        <m:t>(.895)</m:t>
+                        <m:t>2(.895)</m:t>
                       </m:r>
                     </m:den>
                   </m:f>
@@ -4686,14 +4759,7 @@
               <w:rFonts w:ascii="Cambria Math" w:hAnsi="Cambria Math" w:cs="Arial"/>
               <w:sz w:val="24"/>
             </w:rPr>
-            <m:t>v=</m:t>
-          </m:r>
-          <m:r>
-            <w:rPr>
-              <w:rFonts w:ascii="Cambria Math" w:hAnsi="Cambria Math" w:cs="Arial"/>
-              <w:sz w:val="24"/>
-            </w:rPr>
-            <m:t xml:space="preserve">2.59 </m:t>
+            <m:t xml:space="preserve">v=2.59 </m:t>
           </m:r>
           <m:rad>
             <m:radPr>
@@ -5147,21 +5213,7 @@
               <w:rFonts w:ascii="Cambria Math" w:hAnsi="Cambria Math" w:cs="Arial"/>
               <w:sz w:val="24"/>
             </w:rPr>
-            <m:t>=</m:t>
-          </m:r>
-          <m:r>
-            <w:rPr>
-              <w:rFonts w:ascii="Cambria Math" w:hAnsi="Cambria Math" w:cs="Arial"/>
-              <w:sz w:val="24"/>
-            </w:rPr>
-            <m:t>6.079</m:t>
-          </m:r>
-          <m:r>
-            <w:rPr>
-              <w:rFonts w:ascii="Cambria Math" w:hAnsi="Cambria Math" w:cs="Arial"/>
-              <w:sz w:val="24"/>
-            </w:rPr>
-            <m:t xml:space="preserve"> </m:t>
+            <m:t xml:space="preserve">=6.079 </m:t>
           </m:r>
         </m:oMath>
       </m:oMathPara>
@@ -5313,14 +5365,7 @@
               <w:rFonts w:ascii="Cambria Math" w:hAnsi="Cambria Math" w:cs="Arial"/>
               <w:sz w:val="24"/>
             </w:rPr>
-            <m:t>=</m:t>
-          </m:r>
-          <m:r>
-            <w:rPr>
-              <w:rFonts w:ascii="Cambria Math" w:hAnsi="Cambria Math" w:cs="Arial"/>
-              <w:sz w:val="24"/>
-            </w:rPr>
-            <m:t>6.1322</m:t>
+            <m:t>=6.1322</m:t>
           </m:r>
         </m:oMath>
       </m:oMathPara>
@@ -5375,7 +5420,6 @@
               <w:rFonts w:ascii="Cambria Math" w:hAnsi="Cambria Math" w:cs="Arial"/>
               <w:sz w:val="24"/>
             </w:rPr>
-            <w:lastRenderedPageBreak/>
             <m:t xml:space="preserve">%diff= </m:t>
           </m:r>
           <m:f>
@@ -6112,7 +6156,6 @@
           <w:b/>
           <w:sz w:val="24"/>
         </w:rPr>
-        <w:lastRenderedPageBreak/>
         <w:t xml:space="preserve">Section IV: </w:t>
       </w:r>
       <w:proofErr w:type="spellStart"/>
@@ -6162,8 +6205,6 @@
           <w:sz w:val="24"/>
         </w:rPr>
       </w:pPr>
-      <w:bookmarkStart w:id="0" w:name="_GoBack"/>
-      <w:bookmarkEnd w:id="0"/>
     </w:p>
     <w:p>
       <w:pPr>
@@ -7662,7 +7703,7 @@
 </file>
 
 <file path=customXml/itemProps1.xml><?xml version="1.0" encoding="utf-8"?>
-<ds:datastoreItem xmlns:ds="http://schemas.openxmlformats.org/officeDocument/2006/customXml" ds:itemID="{B110F36E-33B0-4057-96A3-925ED0658F6F}">
+<ds:datastoreItem xmlns:ds="http://schemas.openxmlformats.org/officeDocument/2006/customXml" ds:itemID="{8969135A-7CDF-495C-B198-757694654ADC}">
   <ds:schemaRefs>
     <ds:schemaRef ds:uri="http://schemas.openxmlformats.org/officeDocument/2006/bibliography"/>
   </ds:schemaRefs>

</xml_diff>